<commit_message>
addeed the jenkins installation and configuration
</commit_message>
<xml_diff>
--- a/ssh-jenkinks homework/Steps.docx
+++ b/ssh-jenkinks homework/Steps.docx
@@ -10,8 +10,37 @@
           <w:numId w:val="1"/>
         </w:numPr>
       </w:pPr>
-      <w:r>
-        <w:t>Create a new user for the Ubuntu VM</w:t>
+      <w:proofErr w:type="spellStart"/>
+      <w:r>
+        <w:t>Create</w:t>
+      </w:r>
+      <w:proofErr w:type="spellEnd"/>
+      <w:r>
+        <w:t xml:space="preserve"> a new </w:t>
+      </w:r>
+      <w:proofErr w:type="spellStart"/>
+      <w:r>
+        <w:t>user</w:t>
+      </w:r>
+      <w:proofErr w:type="spellEnd"/>
+      <w:r>
+        <w:t xml:space="preserve"> </w:t>
+      </w:r>
+      <w:proofErr w:type="spellStart"/>
+      <w:r>
+        <w:t>for</w:t>
+      </w:r>
+      <w:proofErr w:type="spellEnd"/>
+      <w:r>
+        <w:t xml:space="preserve"> </w:t>
+      </w:r>
+      <w:proofErr w:type="spellStart"/>
+      <w:r>
+        <w:t>the</w:t>
+      </w:r>
+      <w:proofErr w:type="spellEnd"/>
+      <w:r>
+        <w:t xml:space="preserve"> Ubuntu VM</w:t>
       </w:r>
     </w:p>
     <w:p>
@@ -83,8 +112,45 @@
           <w:numId w:val="1"/>
         </w:numPr>
       </w:pPr>
-      <w:r>
-        <w:t>Enable root login in the ssh.conf file</w:t>
+      <w:proofErr w:type="spellStart"/>
+      <w:r>
+        <w:t>Enable</w:t>
+      </w:r>
+      <w:proofErr w:type="spellEnd"/>
+      <w:r>
+        <w:t xml:space="preserve"> </w:t>
+      </w:r>
+      <w:proofErr w:type="spellStart"/>
+      <w:r>
+        <w:t>root</w:t>
+      </w:r>
+      <w:proofErr w:type="spellEnd"/>
+      <w:r>
+        <w:t xml:space="preserve"> </w:t>
+      </w:r>
+      <w:proofErr w:type="spellStart"/>
+      <w:r>
+        <w:t>login</w:t>
+      </w:r>
+      <w:proofErr w:type="spellEnd"/>
+      <w:r>
+        <w:t xml:space="preserve"> in </w:t>
+      </w:r>
+      <w:proofErr w:type="spellStart"/>
+      <w:r>
+        <w:t>the</w:t>
+      </w:r>
+      <w:proofErr w:type="spellEnd"/>
+      <w:r>
+        <w:t xml:space="preserve"> </w:t>
+      </w:r>
+      <w:proofErr w:type="spellStart"/>
+      <w:r>
+        <w:t>ssh.conf</w:t>
+      </w:r>
+      <w:proofErr w:type="spellEnd"/>
+      <w:r>
+        <w:t xml:space="preserve"> file</w:t>
       </w:r>
       <w:r>
         <w:rPr>
@@ -148,10 +214,28 @@
           <w:numId w:val="1"/>
         </w:numPr>
       </w:pPr>
+      <w:proofErr w:type="spellStart"/>
       <w:r>
         <w:lastRenderedPageBreak/>
-        <w:t>User successfully created</w:t>
-      </w:r>
+        <w:t>User</w:t>
+      </w:r>
+      <w:proofErr w:type="spellEnd"/>
+      <w:r>
+        <w:t xml:space="preserve"> </w:t>
+      </w:r>
+      <w:proofErr w:type="spellStart"/>
+      <w:r>
+        <w:t>successfully</w:t>
+      </w:r>
+      <w:proofErr w:type="spellEnd"/>
+      <w:r>
+        <w:t xml:space="preserve"> </w:t>
+      </w:r>
+      <w:proofErr w:type="spellStart"/>
+      <w:r>
+        <w:t>created</w:t>
+      </w:r>
+      <w:proofErr w:type="spellEnd"/>
       <w:r>
         <w:rPr>
           <w:noProof/>
@@ -217,9 +301,51 @@
           <w:numId w:val="1"/>
         </w:numPr>
       </w:pPr>
-      <w:r>
-        <w:t>Now let’s try to log in with the new user</w:t>
-      </w:r>
+      <w:proofErr w:type="spellStart"/>
+      <w:r>
+        <w:t>Now</w:t>
+      </w:r>
+      <w:proofErr w:type="spellEnd"/>
+      <w:r>
+        <w:t xml:space="preserve"> </w:t>
+      </w:r>
+      <w:proofErr w:type="spellStart"/>
+      <w:r>
+        <w:t>let’s</w:t>
+      </w:r>
+      <w:proofErr w:type="spellEnd"/>
+      <w:r>
+        <w:t xml:space="preserve"> try </w:t>
+      </w:r>
+      <w:proofErr w:type="spellStart"/>
+      <w:r>
+        <w:t>to</w:t>
+      </w:r>
+      <w:proofErr w:type="spellEnd"/>
+      <w:r>
+        <w:t xml:space="preserve"> log in </w:t>
+      </w:r>
+      <w:proofErr w:type="spellStart"/>
+      <w:r>
+        <w:t>with</w:t>
+      </w:r>
+      <w:proofErr w:type="spellEnd"/>
+      <w:r>
+        <w:t xml:space="preserve"> </w:t>
+      </w:r>
+      <w:proofErr w:type="spellStart"/>
+      <w:r>
+        <w:t>the</w:t>
+      </w:r>
+      <w:proofErr w:type="spellEnd"/>
+      <w:r>
+        <w:t xml:space="preserve"> new </w:t>
+      </w:r>
+      <w:proofErr w:type="spellStart"/>
+      <w:r>
+        <w:t>user</w:t>
+      </w:r>
+      <w:proofErr w:type="spellEnd"/>
     </w:p>
     <w:p>
       <w:pPr>
@@ -291,9 +417,44 @@
         </w:numPr>
       </w:pPr>
       <w:r>
-        <w:t xml:space="preserve">Set un keys for the personal user    </w:t>
-      </w:r>
-      <w:r>
+        <w:t xml:space="preserve">Set un </w:t>
+      </w:r>
+      <w:proofErr w:type="spellStart"/>
+      <w:r>
+        <w:t>keys</w:t>
+      </w:r>
+      <w:proofErr w:type="spellEnd"/>
+      <w:r>
+        <w:t xml:space="preserve"> </w:t>
+      </w:r>
+      <w:proofErr w:type="spellStart"/>
+      <w:r>
+        <w:t>for</w:t>
+      </w:r>
+      <w:proofErr w:type="spellEnd"/>
+      <w:r>
+        <w:t xml:space="preserve"> </w:t>
+      </w:r>
+      <w:proofErr w:type="spellStart"/>
+      <w:r>
+        <w:t>the</w:t>
+      </w:r>
+      <w:proofErr w:type="spellEnd"/>
+      <w:r>
+        <w:t xml:space="preserve"> personal </w:t>
+      </w:r>
+      <w:proofErr w:type="spellStart"/>
+      <w:r>
+        <w:t>user</w:t>
+      </w:r>
+      <w:proofErr w:type="spellEnd"/>
+      <w:r>
+        <w:t xml:space="preserve">    </w:t>
+      </w:r>
+      <w:r>
+        <w:rPr>
+          <w:noProof/>
+        </w:rPr>
         <w:drawing>
           <wp:inline distT="0" distB="0" distL="0" distR="0" wp14:anchorId="5BC150AE" wp14:editId="6B5B93B6">
             <wp:extent cx="5612130" cy="3181350"/>
@@ -347,18 +508,62 @@
         </w:numPr>
       </w:pPr>
       <w:r>
-        <w:t xml:space="preserve">Use the personal key to Access the ssh </w:t>
-      </w:r>
-    </w:p>
-    <w:p>
-      <w:pPr>
-        <w:pStyle w:val="Prrafodelista"/>
-        <w:numPr>
-          <w:ilvl w:val="0"/>
-          <w:numId w:val="1"/>
-        </w:numPr>
-      </w:pPr>
-      <w:r>
+        <w:t xml:space="preserve">Use </w:t>
+      </w:r>
+      <w:proofErr w:type="spellStart"/>
+      <w:r>
+        <w:t>the</w:t>
+      </w:r>
+      <w:proofErr w:type="spellEnd"/>
+      <w:r>
+        <w:t xml:space="preserve"> personal </w:t>
+      </w:r>
+      <w:proofErr w:type="spellStart"/>
+      <w:r>
+        <w:t>key</w:t>
+      </w:r>
+      <w:proofErr w:type="spellEnd"/>
+      <w:r>
+        <w:t xml:space="preserve"> </w:t>
+      </w:r>
+      <w:proofErr w:type="spellStart"/>
+      <w:r>
+        <w:t>to</w:t>
+      </w:r>
+      <w:proofErr w:type="spellEnd"/>
+      <w:r>
+        <w:t xml:space="preserve"> Access </w:t>
+      </w:r>
+      <w:proofErr w:type="spellStart"/>
+      <w:r>
+        <w:t>the</w:t>
+      </w:r>
+      <w:proofErr w:type="spellEnd"/>
+      <w:r>
+        <w:t xml:space="preserve"> </w:t>
+      </w:r>
+      <w:proofErr w:type="spellStart"/>
+      <w:r>
+        <w:t>ssh</w:t>
+      </w:r>
+      <w:proofErr w:type="spellEnd"/>
+      <w:r>
+        <w:t xml:space="preserve"> </w:t>
+      </w:r>
+    </w:p>
+    <w:p>
+      <w:pPr>
+        <w:pStyle w:val="Prrafodelista"/>
+      </w:pPr>
+    </w:p>
+    <w:p>
+      <w:pPr>
+        <w:pStyle w:val="Prrafodelista"/>
+      </w:pPr>
+      <w:r>
+        <w:rPr>
+          <w:noProof/>
+        </w:rPr>
         <w:lastRenderedPageBreak/>
         <w:drawing>
           <wp:inline distT="0" distB="0" distL="0" distR="0" wp14:anchorId="197797FF" wp14:editId="794EB869">
@@ -405,16 +610,75 @@
           <w:numId w:val="1"/>
         </w:numPr>
       </w:pPr>
-      <w:r>
-        <w:lastRenderedPageBreak/>
-        <w:t>Set the password authentication = no</w:t>
-      </w:r>
+      <w:proofErr w:type="spellStart"/>
+      <w:r>
+        <w:t>Add</w:t>
+      </w:r>
+      <w:proofErr w:type="spellEnd"/>
+      <w:r>
+        <w:t xml:space="preserve"> </w:t>
+      </w:r>
+      <w:proofErr w:type="spellStart"/>
+      <w:r>
+        <w:t>the</w:t>
+      </w:r>
+      <w:proofErr w:type="spellEnd"/>
+      <w:r>
+        <w:t xml:space="preserve"> </w:t>
+      </w:r>
+      <w:proofErr w:type="spellStart"/>
+      <w:r>
+        <w:t>public</w:t>
+      </w:r>
+      <w:proofErr w:type="spellEnd"/>
+      <w:r>
+        <w:t xml:space="preserve"> </w:t>
+      </w:r>
+      <w:proofErr w:type="spellStart"/>
+      <w:r>
+        <w:t>key</w:t>
+      </w:r>
+      <w:proofErr w:type="spellEnd"/>
+      <w:r>
+        <w:t xml:space="preserve"> </w:t>
+      </w:r>
+      <w:proofErr w:type="spellStart"/>
+      <w:r>
+        <w:t>to</w:t>
+      </w:r>
+      <w:proofErr w:type="spellEnd"/>
+      <w:r>
+        <w:t xml:space="preserve"> </w:t>
+      </w:r>
+      <w:proofErr w:type="spellStart"/>
+      <w:r>
+        <w:t>the</w:t>
+      </w:r>
+      <w:proofErr w:type="spellEnd"/>
+      <w:r>
+        <w:t xml:space="preserve"> </w:t>
+      </w:r>
+      <w:proofErr w:type="spellStart"/>
+      <w:r>
+        <w:t>ssh</w:t>
+      </w:r>
+      <w:proofErr w:type="spellEnd"/>
+    </w:p>
+    <w:p>
+      <w:pPr>
+        <w:pStyle w:val="Prrafodelista"/>
+      </w:pPr>
+    </w:p>
+    <w:p>
+      <w:pPr>
+        <w:pStyle w:val="Prrafodelista"/>
+      </w:pPr>
       <w:r>
         <w:drawing>
-          <wp:inline distT="0" distB="0" distL="0" distR="0" wp14:anchorId="41AFB54C" wp14:editId="165DB115">
-            <wp:extent cx="5612130" cy="4596765"/>
-            <wp:effectExtent l="0" t="0" r="7620" b="0"/>
-            <wp:docPr id="7" name="Imagen 7"/>
+          <wp:inline distT="0" distB="0" distL="0" distR="0" wp14:anchorId="2CD2768D" wp14:editId="28C89200">
+            <wp:extent cx="5612130" cy="1712595"/>
+            <wp:effectExtent l="0" t="0" r="7620" b="1905"/>
+            <wp:docPr id="8" name="Imagen 8"/>
             <wp:cNvGraphicFramePr>
               <a:graphicFrameLocks xmlns:a="http://schemas.openxmlformats.org/drawingml/2006/main" noChangeAspect="1"/>
             </wp:cNvGraphicFramePr>
@@ -434,6 +698,83 @@
                   <pic:spPr>
                     <a:xfrm>
                       <a:off x="0" y="0"/>
+                      <a:ext cx="5612130" cy="1712595"/>
+                    </a:xfrm>
+                    <a:prstGeom prst="rect">
+                      <a:avLst/>
+                    </a:prstGeom>
+                  </pic:spPr>
+                </pic:pic>
+              </a:graphicData>
+            </a:graphic>
+          </wp:inline>
+        </w:drawing>
+      </w:r>
+    </w:p>
+    <w:p>
+      <w:pPr>
+        <w:pStyle w:val="Prrafodelista"/>
+        <w:numPr>
+          <w:ilvl w:val="0"/>
+          <w:numId w:val="1"/>
+        </w:numPr>
+      </w:pPr>
+      <w:r>
+        <w:lastRenderedPageBreak/>
+        <w:t xml:space="preserve">Set </w:t>
+      </w:r>
+      <w:proofErr w:type="spellStart"/>
+      <w:r>
+        <w:t>the</w:t>
+      </w:r>
+      <w:proofErr w:type="spellEnd"/>
+      <w:r>
+        <w:t xml:space="preserve"> </w:t>
+      </w:r>
+      <w:proofErr w:type="spellStart"/>
+      <w:r>
+        <w:t>password</w:t>
+      </w:r>
+      <w:proofErr w:type="spellEnd"/>
+      <w:r>
+        <w:t xml:space="preserve"> </w:t>
+      </w:r>
+      <w:proofErr w:type="spellStart"/>
+      <w:r>
+        <w:t>authentication</w:t>
+      </w:r>
+      <w:proofErr w:type="spellEnd"/>
+      <w:r>
+        <w:t xml:space="preserve"> = no</w:t>
+      </w:r>
+      <w:r>
+        <w:rPr>
+          <w:noProof/>
+        </w:rPr>
+        <w:drawing>
+          <wp:inline distT="0" distB="0" distL="0" distR="0" wp14:anchorId="41AFB54C" wp14:editId="165DB115">
+            <wp:extent cx="5612130" cy="4596765"/>
+            <wp:effectExtent l="0" t="0" r="7620" b="0"/>
+            <wp:docPr id="7" name="Imagen 7"/>
+            <wp:cNvGraphicFramePr>
+              <a:graphicFrameLocks xmlns:a="http://schemas.openxmlformats.org/drawingml/2006/main" noChangeAspect="1"/>
+            </wp:cNvGraphicFramePr>
+            <a:graphic xmlns:a="http://schemas.openxmlformats.org/drawingml/2006/main">
+              <a:graphicData uri="http://schemas.openxmlformats.org/drawingml/2006/picture">
+                <pic:pic xmlns:pic="http://schemas.openxmlformats.org/drawingml/2006/picture">
+                  <pic:nvPicPr>
+                    <pic:cNvPr id="1" name=""/>
+                    <pic:cNvPicPr/>
+                  </pic:nvPicPr>
+                  <pic:blipFill>
+                    <a:blip r:embed="rId12"/>
+                    <a:stretch>
+                      <a:fillRect/>
+                    </a:stretch>
+                  </pic:blipFill>
+                  <pic:spPr>
+                    <a:xfrm>
+                      <a:off x="0" y="0"/>
                       <a:ext cx="5612130" cy="4596765"/>
                     </a:xfrm>
                     <a:prstGeom prst="rect">
@@ -447,6 +788,695 @@
         </w:drawing>
       </w:r>
     </w:p>
+    <w:p>
+      <w:pPr>
+        <w:pStyle w:val="Prrafodelista"/>
+        <w:numPr>
+          <w:ilvl w:val="0"/>
+          <w:numId w:val="1"/>
+        </w:numPr>
+      </w:pPr>
+      <w:proofErr w:type="spellStart"/>
+      <w:r>
+        <w:t>Then</w:t>
+      </w:r>
+      <w:proofErr w:type="spellEnd"/>
+      <w:r>
+        <w:t xml:space="preserve"> </w:t>
+      </w:r>
+      <w:proofErr w:type="spellStart"/>
+      <w:r>
+        <w:t>we</w:t>
+      </w:r>
+      <w:proofErr w:type="spellEnd"/>
+      <w:r>
+        <w:t xml:space="preserve"> </w:t>
+      </w:r>
+      <w:proofErr w:type="spellStart"/>
+      <w:r>
+        <w:t>install</w:t>
+      </w:r>
+      <w:proofErr w:type="spellEnd"/>
+      <w:r>
+        <w:t xml:space="preserve"> Jenkins</w:t>
+      </w:r>
+    </w:p>
+    <w:p>
+      <w:pPr>
+        <w:pStyle w:val="Prrafodelista"/>
+      </w:pPr>
+      <w:r>
+        <w:lastRenderedPageBreak/>
+        <w:drawing>
+          <wp:inline distT="0" distB="0" distL="0" distR="0" wp14:anchorId="624C7579" wp14:editId="11184FB8">
+            <wp:extent cx="5612130" cy="4593590"/>
+            <wp:effectExtent l="0" t="0" r="7620" b="0"/>
+            <wp:docPr id="9" name="Imagen 9"/>
+            <wp:cNvGraphicFramePr>
+              <a:graphicFrameLocks xmlns:a="http://schemas.openxmlformats.org/drawingml/2006/main" noChangeAspect="1"/>
+            </wp:cNvGraphicFramePr>
+            <a:graphic xmlns:a="http://schemas.openxmlformats.org/drawingml/2006/main">
+              <a:graphicData uri="http://schemas.openxmlformats.org/drawingml/2006/picture">
+                <pic:pic xmlns:pic="http://schemas.openxmlformats.org/drawingml/2006/picture">
+                  <pic:nvPicPr>
+                    <pic:cNvPr id="1" name=""/>
+                    <pic:cNvPicPr/>
+                  </pic:nvPicPr>
+                  <pic:blipFill>
+                    <a:blip r:embed="rId13"/>
+                    <a:stretch>
+                      <a:fillRect/>
+                    </a:stretch>
+                  </pic:blipFill>
+                  <pic:spPr>
+                    <a:xfrm>
+                      <a:off x="0" y="0"/>
+                      <a:ext cx="5612130" cy="4593590"/>
+                    </a:xfrm>
+                    <a:prstGeom prst="rect">
+                      <a:avLst/>
+                    </a:prstGeom>
+                  </pic:spPr>
+                </pic:pic>
+              </a:graphicData>
+            </a:graphic>
+          </wp:inline>
+        </w:drawing>
+      </w:r>
+    </w:p>
+    <w:p>
+      <w:pPr>
+        <w:pStyle w:val="Prrafodelista"/>
+        <w:numPr>
+          <w:ilvl w:val="0"/>
+          <w:numId w:val="1"/>
+        </w:numPr>
+      </w:pPr>
+      <w:proofErr w:type="spellStart"/>
+      <w:r>
+        <w:t>Adding</w:t>
+      </w:r>
+      <w:proofErr w:type="spellEnd"/>
+      <w:r>
+        <w:t xml:space="preserve"> </w:t>
+      </w:r>
+      <w:proofErr w:type="spellStart"/>
+      <w:r>
+        <w:t>the</w:t>
+      </w:r>
+      <w:proofErr w:type="spellEnd"/>
+      <w:r>
+        <w:t xml:space="preserve"> </w:t>
+      </w:r>
+      <w:proofErr w:type="spellStart"/>
+      <w:r>
+        <w:t>password</w:t>
+      </w:r>
+      <w:proofErr w:type="spellEnd"/>
+    </w:p>
+    <w:p>
+      <w:pPr>
+        <w:pStyle w:val="Prrafodelista"/>
+      </w:pPr>
+      <w:r>
+        <w:drawing>
+          <wp:inline distT="0" distB="0" distL="0" distR="0" wp14:anchorId="4183FA63" wp14:editId="3CA1B202">
+            <wp:extent cx="5612130" cy="720090"/>
+            <wp:effectExtent l="0" t="0" r="7620" b="3810"/>
+            <wp:docPr id="10" name="Imagen 10"/>
+            <wp:cNvGraphicFramePr>
+              <a:graphicFrameLocks xmlns:a="http://schemas.openxmlformats.org/drawingml/2006/main" noChangeAspect="1"/>
+            </wp:cNvGraphicFramePr>
+            <a:graphic xmlns:a="http://schemas.openxmlformats.org/drawingml/2006/main">
+              <a:graphicData uri="http://schemas.openxmlformats.org/drawingml/2006/picture">
+                <pic:pic xmlns:pic="http://schemas.openxmlformats.org/drawingml/2006/picture">
+                  <pic:nvPicPr>
+                    <pic:cNvPr id="1" name=""/>
+                    <pic:cNvPicPr/>
+                  </pic:nvPicPr>
+                  <pic:blipFill>
+                    <a:blip r:embed="rId14"/>
+                    <a:stretch>
+                      <a:fillRect/>
+                    </a:stretch>
+                  </pic:blipFill>
+                  <pic:spPr>
+                    <a:xfrm>
+                      <a:off x="0" y="0"/>
+                      <a:ext cx="5612130" cy="720090"/>
+                    </a:xfrm>
+                    <a:prstGeom prst="rect">
+                      <a:avLst/>
+                    </a:prstGeom>
+                  </pic:spPr>
+                </pic:pic>
+              </a:graphicData>
+            </a:graphic>
+          </wp:inline>
+        </w:drawing>
+      </w:r>
+    </w:p>
+    <w:p>
+      <w:pPr>
+        <w:pStyle w:val="Prrafodelista"/>
+        <w:numPr>
+          <w:ilvl w:val="0"/>
+          <w:numId w:val="1"/>
+        </w:numPr>
+      </w:pPr>
+      <w:r>
+        <w:t xml:space="preserve">New </w:t>
+      </w:r>
+      <w:proofErr w:type="spellStart"/>
+      <w:r>
+        <w:t>user</w:t>
+      </w:r>
+      <w:proofErr w:type="spellEnd"/>
+      <w:r>
+        <w:t xml:space="preserve"> in fedora</w:t>
+      </w:r>
+    </w:p>
+    <w:p>
+      <w:pPr>
+        <w:pStyle w:val="Prrafodelista"/>
+      </w:pPr>
+      <w:r>
+        <w:rPr>
+          <w:noProof/>
+        </w:rPr>
+        <w:drawing>
+          <wp:inline distT="0" distB="0" distL="0" distR="0" wp14:anchorId="6B046822" wp14:editId="231BBE9D">
+            <wp:extent cx="5610225" cy="1685925"/>
+            <wp:effectExtent l="0" t="0" r="9525" b="9525"/>
+            <wp:docPr id="11" name="Imagen 11"/>
+            <wp:cNvGraphicFramePr>
+              <a:graphicFrameLocks xmlns:a="http://schemas.openxmlformats.org/drawingml/2006/main" noChangeAspect="1"/>
+            </wp:cNvGraphicFramePr>
+            <a:graphic xmlns:a="http://schemas.openxmlformats.org/drawingml/2006/main">
+              <a:graphicData uri="http://schemas.openxmlformats.org/drawingml/2006/picture">
+                <pic:pic xmlns:pic="http://schemas.openxmlformats.org/drawingml/2006/picture">
+                  <pic:nvPicPr>
+                    <pic:cNvPr id="0" name="Picture 4"/>
+                    <pic:cNvPicPr>
+                      <a:picLocks noChangeAspect="1" noChangeArrowheads="1"/>
+                    </pic:cNvPicPr>
+                  </pic:nvPicPr>
+                  <pic:blipFill rotWithShape="1">
+                    <a:blip r:embed="rId8">
+                      <a:extLst>
+                        <a:ext uri="{28A0092B-C50C-407E-A947-70E740481C1C}">
+                          <a14:useLocalDpi xmlns:a14="http://schemas.microsoft.com/office/drawing/2010/main" val="0"/>
+                        </a:ext>
+                      </a:extLst>
+                    </a:blip>
+                    <a:srcRect b="62893"/>
+                    <a:stretch/>
+                  </pic:blipFill>
+                  <pic:spPr bwMode="auto">
+                    <a:xfrm>
+                      <a:off x="0" y="0"/>
+                      <a:ext cx="5610225" cy="1685925"/>
+                    </a:xfrm>
+                    <a:prstGeom prst="rect">
+                      <a:avLst/>
+                    </a:prstGeom>
+                    <a:noFill/>
+                    <a:ln>
+                      <a:noFill/>
+                    </a:ln>
+                    <a:extLst>
+                      <a:ext uri="{53640926-AAD7-44D8-BBD7-CCE9431645EC}">
+                        <a14:shadowObscured xmlns:a14="http://schemas.microsoft.com/office/drawing/2010/main"/>
+                      </a:ext>
+                    </a:extLst>
+                  </pic:spPr>
+                </pic:pic>
+              </a:graphicData>
+            </a:graphic>
+          </wp:inline>
+        </w:drawing>
+      </w:r>
+    </w:p>
+    <w:p>
+      <w:pPr>
+        <w:pStyle w:val="Prrafodelista"/>
+        <w:numPr>
+          <w:ilvl w:val="0"/>
+          <w:numId w:val="1"/>
+        </w:numPr>
+      </w:pPr>
+      <w:proofErr w:type="spellStart"/>
+      <w:r>
+        <w:t>Install</w:t>
+      </w:r>
+      <w:proofErr w:type="spellEnd"/>
+      <w:r>
+        <w:t xml:space="preserve"> </w:t>
+      </w:r>
+      <w:proofErr w:type="spellStart"/>
+      <w:proofErr w:type="gramStart"/>
+      <w:r>
+        <w:t>shh.service</w:t>
+      </w:r>
+      <w:proofErr w:type="spellEnd"/>
+      <w:proofErr w:type="gramEnd"/>
+      <w:r>
+        <w:t xml:space="preserve"> </w:t>
+      </w:r>
+    </w:p>
+    <w:p>
+      <w:pPr>
+        <w:pStyle w:val="Prrafodelista"/>
+      </w:pPr>
+      <w:r>
+        <w:lastRenderedPageBreak/>
+        <w:drawing>
+          <wp:inline distT="0" distB="0" distL="0" distR="0" wp14:anchorId="5BBB286A" wp14:editId="25AA37AE">
+            <wp:extent cx="5612130" cy="4427220"/>
+            <wp:effectExtent l="0" t="0" r="7620" b="0"/>
+            <wp:docPr id="12" name="Imagen 12"/>
+            <wp:cNvGraphicFramePr>
+              <a:graphicFrameLocks xmlns:a="http://schemas.openxmlformats.org/drawingml/2006/main" noChangeAspect="1"/>
+            </wp:cNvGraphicFramePr>
+            <a:graphic xmlns:a="http://schemas.openxmlformats.org/drawingml/2006/main">
+              <a:graphicData uri="http://schemas.openxmlformats.org/drawingml/2006/picture">
+                <pic:pic xmlns:pic="http://schemas.openxmlformats.org/drawingml/2006/picture">
+                  <pic:nvPicPr>
+                    <pic:cNvPr id="1" name=""/>
+                    <pic:cNvPicPr/>
+                  </pic:nvPicPr>
+                  <pic:blipFill>
+                    <a:blip r:embed="rId15"/>
+                    <a:stretch>
+                      <a:fillRect/>
+                    </a:stretch>
+                  </pic:blipFill>
+                  <pic:spPr>
+                    <a:xfrm>
+                      <a:off x="0" y="0"/>
+                      <a:ext cx="5612130" cy="4427220"/>
+                    </a:xfrm>
+                    <a:prstGeom prst="rect">
+                      <a:avLst/>
+                    </a:prstGeom>
+                  </pic:spPr>
+                </pic:pic>
+              </a:graphicData>
+            </a:graphic>
+          </wp:inline>
+        </w:drawing>
+      </w:r>
+    </w:p>
+    <w:p>
+      <w:pPr>
+        <w:pStyle w:val="Prrafodelista"/>
+        <w:numPr>
+          <w:ilvl w:val="0"/>
+          <w:numId w:val="1"/>
+        </w:numPr>
+      </w:pPr>
+      <w:proofErr w:type="spellStart"/>
+      <w:r>
+        <w:t>Now</w:t>
+      </w:r>
+      <w:proofErr w:type="spellEnd"/>
+      <w:r>
+        <w:t xml:space="preserve"> </w:t>
+      </w:r>
+      <w:proofErr w:type="spellStart"/>
+      <w:r>
+        <w:t>lets</w:t>
+      </w:r>
+      <w:proofErr w:type="spellEnd"/>
+      <w:r>
+        <w:t xml:space="preserve"> créate a new </w:t>
+      </w:r>
+      <w:proofErr w:type="spellStart"/>
+      <w:r>
+        <w:t>key</w:t>
+      </w:r>
+      <w:proofErr w:type="spellEnd"/>
+    </w:p>
+    <w:p>
+      <w:pPr>
+        <w:pStyle w:val="Prrafodelista"/>
+      </w:pPr>
+      <w:r>
+        <w:drawing>
+          <wp:inline distT="0" distB="0" distL="0" distR="0" wp14:anchorId="07426354" wp14:editId="1784BA3E">
+            <wp:extent cx="5612130" cy="2103755"/>
+            <wp:effectExtent l="0" t="0" r="7620" b="0"/>
+            <wp:docPr id="13" name="Imagen 13"/>
+            <wp:cNvGraphicFramePr>
+              <a:graphicFrameLocks xmlns:a="http://schemas.openxmlformats.org/drawingml/2006/main" noChangeAspect="1"/>
+            </wp:cNvGraphicFramePr>
+            <a:graphic xmlns:a="http://schemas.openxmlformats.org/drawingml/2006/main">
+              <a:graphicData uri="http://schemas.openxmlformats.org/drawingml/2006/picture">
+                <pic:pic xmlns:pic="http://schemas.openxmlformats.org/drawingml/2006/picture">
+                  <pic:nvPicPr>
+                    <pic:cNvPr id="1" name=""/>
+                    <pic:cNvPicPr/>
+                  </pic:nvPicPr>
+                  <pic:blipFill>
+                    <a:blip r:embed="rId16"/>
+                    <a:stretch>
+                      <a:fillRect/>
+                    </a:stretch>
+                  </pic:blipFill>
+                  <pic:spPr>
+                    <a:xfrm>
+                      <a:off x="0" y="0"/>
+                      <a:ext cx="5612130" cy="2103755"/>
+                    </a:xfrm>
+                    <a:prstGeom prst="rect">
+                      <a:avLst/>
+                    </a:prstGeom>
+                  </pic:spPr>
+                </pic:pic>
+              </a:graphicData>
+            </a:graphic>
+          </wp:inline>
+        </w:drawing>
+      </w:r>
+    </w:p>
+    <w:p>
+      <w:pPr>
+        <w:pStyle w:val="Prrafodelista"/>
+        <w:numPr>
+          <w:ilvl w:val="0"/>
+          <w:numId w:val="1"/>
+        </w:numPr>
+      </w:pPr>
+      <w:r>
+        <w:t xml:space="preserve">Test </w:t>
+      </w:r>
+      <w:proofErr w:type="spellStart"/>
+      <w:r>
+        <w:t>connection</w:t>
+      </w:r>
+      <w:proofErr w:type="spellEnd"/>
+    </w:p>
+    <w:p>
+      <w:pPr>
+        <w:pStyle w:val="Prrafodelista"/>
+      </w:pPr>
+      <w:r>
+        <w:lastRenderedPageBreak/>
+        <w:drawing>
+          <wp:inline distT="0" distB="0" distL="0" distR="0" wp14:anchorId="11B9E37F" wp14:editId="71456A6F">
+            <wp:extent cx="5612130" cy="1579245"/>
+            <wp:effectExtent l="0" t="0" r="7620" b="1905"/>
+            <wp:docPr id="14" name="Imagen 14"/>
+            <wp:cNvGraphicFramePr>
+              <a:graphicFrameLocks xmlns:a="http://schemas.openxmlformats.org/drawingml/2006/main" noChangeAspect="1"/>
+            </wp:cNvGraphicFramePr>
+            <a:graphic xmlns:a="http://schemas.openxmlformats.org/drawingml/2006/main">
+              <a:graphicData uri="http://schemas.openxmlformats.org/drawingml/2006/picture">
+                <pic:pic xmlns:pic="http://schemas.openxmlformats.org/drawingml/2006/picture">
+                  <pic:nvPicPr>
+                    <pic:cNvPr id="1" name=""/>
+                    <pic:cNvPicPr/>
+                  </pic:nvPicPr>
+                  <pic:blipFill>
+                    <a:blip r:embed="rId17"/>
+                    <a:stretch>
+                      <a:fillRect/>
+                    </a:stretch>
+                  </pic:blipFill>
+                  <pic:spPr>
+                    <a:xfrm>
+                      <a:off x="0" y="0"/>
+                      <a:ext cx="5612130" cy="1579245"/>
+                    </a:xfrm>
+                    <a:prstGeom prst="rect">
+                      <a:avLst/>
+                    </a:prstGeom>
+                  </pic:spPr>
+                </pic:pic>
+              </a:graphicData>
+            </a:graphic>
+          </wp:inline>
+        </w:drawing>
+      </w:r>
+    </w:p>
+    <w:p>
+      <w:pPr>
+        <w:pStyle w:val="Prrafodelista"/>
+        <w:numPr>
+          <w:ilvl w:val="0"/>
+          <w:numId w:val="1"/>
+        </w:numPr>
+      </w:pPr>
+      <w:proofErr w:type="spellStart"/>
+      <w:r>
+        <w:t>Install</w:t>
+      </w:r>
+      <w:proofErr w:type="spellEnd"/>
+      <w:r>
+        <w:t xml:space="preserve"> java and </w:t>
+      </w:r>
+      <w:proofErr w:type="spellStart"/>
+      <w:r>
+        <w:t>jenkis</w:t>
+      </w:r>
+      <w:proofErr w:type="spellEnd"/>
+    </w:p>
+    <w:p>
+      <w:pPr>
+        <w:pStyle w:val="Prrafodelista"/>
+        <w:numPr>
+          <w:ilvl w:val="0"/>
+          <w:numId w:val="1"/>
+        </w:numPr>
+      </w:pPr>
+      <w:r>
+        <w:drawing>
+          <wp:inline distT="0" distB="0" distL="0" distR="0" wp14:anchorId="6A4C2521" wp14:editId="01F84F0B">
+            <wp:extent cx="5612130" cy="3696335"/>
+            <wp:effectExtent l="0" t="0" r="7620" b="0"/>
+            <wp:docPr id="15" name="Imagen 15"/>
+            <wp:cNvGraphicFramePr>
+              <a:graphicFrameLocks xmlns:a="http://schemas.openxmlformats.org/drawingml/2006/main" noChangeAspect="1"/>
+            </wp:cNvGraphicFramePr>
+            <a:graphic xmlns:a="http://schemas.openxmlformats.org/drawingml/2006/main">
+              <a:graphicData uri="http://schemas.openxmlformats.org/drawingml/2006/picture">
+                <pic:pic xmlns:pic="http://schemas.openxmlformats.org/drawingml/2006/picture">
+                  <pic:nvPicPr>
+                    <pic:cNvPr id="1" name=""/>
+                    <pic:cNvPicPr/>
+                  </pic:nvPicPr>
+                  <pic:blipFill>
+                    <a:blip r:embed="rId18"/>
+                    <a:stretch>
+                      <a:fillRect/>
+                    </a:stretch>
+                  </pic:blipFill>
+                  <pic:spPr>
+                    <a:xfrm>
+                      <a:off x="0" y="0"/>
+                      <a:ext cx="5612130" cy="3696335"/>
+                    </a:xfrm>
+                    <a:prstGeom prst="rect">
+                      <a:avLst/>
+                    </a:prstGeom>
+                  </pic:spPr>
+                </pic:pic>
+              </a:graphicData>
+            </a:graphic>
+          </wp:inline>
+        </w:drawing>
+      </w:r>
+    </w:p>
+    <w:p>
+      <w:pPr>
+        <w:pStyle w:val="Prrafodelista"/>
+      </w:pPr>
+      <w:r>
+        <w:lastRenderedPageBreak/>
+        <w:drawing>
+          <wp:inline distT="0" distB="0" distL="0" distR="0" wp14:anchorId="4336415A" wp14:editId="4B97B1D4">
+            <wp:extent cx="5612130" cy="4064635"/>
+            <wp:effectExtent l="0" t="0" r="7620" b="0"/>
+            <wp:docPr id="16" name="Imagen 16"/>
+            <wp:cNvGraphicFramePr>
+              <a:graphicFrameLocks xmlns:a="http://schemas.openxmlformats.org/drawingml/2006/main" noChangeAspect="1"/>
+            </wp:cNvGraphicFramePr>
+            <a:graphic xmlns:a="http://schemas.openxmlformats.org/drawingml/2006/main">
+              <a:graphicData uri="http://schemas.openxmlformats.org/drawingml/2006/picture">
+                <pic:pic xmlns:pic="http://schemas.openxmlformats.org/drawingml/2006/picture">
+                  <pic:nvPicPr>
+                    <pic:cNvPr id="1" name=""/>
+                    <pic:cNvPicPr/>
+                  </pic:nvPicPr>
+                  <pic:blipFill>
+                    <a:blip r:embed="rId19"/>
+                    <a:stretch>
+                      <a:fillRect/>
+                    </a:stretch>
+                  </pic:blipFill>
+                  <pic:spPr>
+                    <a:xfrm>
+                      <a:off x="0" y="0"/>
+                      <a:ext cx="5612130" cy="4064635"/>
+                    </a:xfrm>
+                    <a:prstGeom prst="rect">
+                      <a:avLst/>
+                    </a:prstGeom>
+                  </pic:spPr>
+                </pic:pic>
+              </a:graphicData>
+            </a:graphic>
+          </wp:inline>
+        </w:drawing>
+      </w:r>
+    </w:p>
+    <w:p>
+      <w:pPr>
+        <w:pStyle w:val="Prrafodelista"/>
+        <w:numPr>
+          <w:ilvl w:val="0"/>
+          <w:numId w:val="1"/>
+        </w:numPr>
+      </w:pPr>
+      <w:r>
+        <w:t xml:space="preserve">And </w:t>
+      </w:r>
+      <w:proofErr w:type="spellStart"/>
+      <w:r>
+        <w:t>finally</w:t>
+      </w:r>
+      <w:proofErr w:type="spellEnd"/>
+      <w:r>
+        <w:t xml:space="preserve"> </w:t>
+      </w:r>
+      <w:proofErr w:type="spellStart"/>
+      <w:r>
+        <w:t>check</w:t>
+      </w:r>
+      <w:proofErr w:type="spellEnd"/>
+      <w:r>
+        <w:t xml:space="preserve"> </w:t>
+      </w:r>
+      <w:proofErr w:type="spellStart"/>
+      <w:r>
+        <w:t>the</w:t>
+      </w:r>
+      <w:proofErr w:type="spellEnd"/>
+      <w:r>
+        <w:t xml:space="preserve"> status</w:t>
+      </w:r>
+    </w:p>
+    <w:p>
+      <w:pPr>
+        <w:pStyle w:val="Prrafodelista"/>
+      </w:pPr>
+      <w:r>
+        <w:drawing>
+          <wp:inline distT="0" distB="0" distL="0" distR="0" wp14:anchorId="4DFE07FD" wp14:editId="2A87ED1D">
+            <wp:extent cx="5612130" cy="3282315"/>
+            <wp:effectExtent l="0" t="0" r="7620" b="0"/>
+            <wp:docPr id="17" name="Imagen 17"/>
+            <wp:cNvGraphicFramePr>
+              <a:graphicFrameLocks xmlns:a="http://schemas.openxmlformats.org/drawingml/2006/main" noChangeAspect="1"/>
+            </wp:cNvGraphicFramePr>
+            <a:graphic xmlns:a="http://schemas.openxmlformats.org/drawingml/2006/main">
+              <a:graphicData uri="http://schemas.openxmlformats.org/drawingml/2006/picture">
+                <pic:pic xmlns:pic="http://schemas.openxmlformats.org/drawingml/2006/picture">
+                  <pic:nvPicPr>
+                    <pic:cNvPr id="1" name=""/>
+                    <pic:cNvPicPr/>
+                  </pic:nvPicPr>
+                  <pic:blipFill>
+                    <a:blip r:embed="rId20"/>
+                    <a:stretch>
+                      <a:fillRect/>
+                    </a:stretch>
+                  </pic:blipFill>
+                  <pic:spPr>
+                    <a:xfrm>
+                      <a:off x="0" y="0"/>
+                      <a:ext cx="5612130" cy="3282315"/>
+                    </a:xfrm>
+                    <a:prstGeom prst="rect">
+                      <a:avLst/>
+                    </a:prstGeom>
+                  </pic:spPr>
+                </pic:pic>
+              </a:graphicData>
+            </a:graphic>
+          </wp:inline>
+        </w:drawing>
+      </w:r>
+    </w:p>
+    <w:p>
+      <w:pPr>
+        <w:pStyle w:val="Prrafodelista"/>
+        <w:numPr>
+          <w:ilvl w:val="0"/>
+          <w:numId w:val="1"/>
+        </w:numPr>
+      </w:pPr>
+      <w:r>
+        <w:t xml:space="preserve">And set </w:t>
+      </w:r>
+      <w:proofErr w:type="spellStart"/>
+      <w:r>
+        <w:t>the</w:t>
+      </w:r>
+      <w:proofErr w:type="spellEnd"/>
+      <w:r>
+        <w:t xml:space="preserve"> firewall</w:t>
+      </w:r>
+    </w:p>
+    <w:p>
+      <w:pPr>
+        <w:pStyle w:val="Prrafodelista"/>
+        <w:numPr>
+          <w:ilvl w:val="0"/>
+          <w:numId w:val="1"/>
+        </w:numPr>
+      </w:pPr>
+      <w:r>
+        <w:lastRenderedPageBreak/>
+        <w:drawing>
+          <wp:inline distT="0" distB="0" distL="0" distR="0" wp14:anchorId="23CEDD82" wp14:editId="43BBD454">
+            <wp:extent cx="5612130" cy="3238500"/>
+            <wp:effectExtent l="0" t="0" r="7620" b="0"/>
+            <wp:docPr id="18" name="Imagen 18"/>
+            <wp:cNvGraphicFramePr>
+              <a:graphicFrameLocks xmlns:a="http://schemas.openxmlformats.org/drawingml/2006/main" noChangeAspect="1"/>
+            </wp:cNvGraphicFramePr>
+            <a:graphic xmlns:a="http://schemas.openxmlformats.org/drawingml/2006/main">
+              <a:graphicData uri="http://schemas.openxmlformats.org/drawingml/2006/picture">
+                <pic:pic xmlns:pic="http://schemas.openxmlformats.org/drawingml/2006/picture">
+                  <pic:nvPicPr>
+                    <pic:cNvPr id="1" name=""/>
+                    <pic:cNvPicPr/>
+                  </pic:nvPicPr>
+                  <pic:blipFill>
+                    <a:blip r:embed="rId21"/>
+                    <a:stretch>
+                      <a:fillRect/>
+                    </a:stretch>
+                  </pic:blipFill>
+                  <pic:spPr>
+                    <a:xfrm>
+                      <a:off x="0" y="0"/>
+                      <a:ext cx="5612130" cy="3238500"/>
+                    </a:xfrm>
+                    <a:prstGeom prst="rect">
+                      <a:avLst/>
+                    </a:prstGeom>
+                  </pic:spPr>
+                </pic:pic>
+              </a:graphicData>
+            </a:graphic>
+          </wp:inline>
+        </w:drawing>
+      </w:r>
+    </w:p>
+    <w:p/>
+    <w:p/>
     <w:sectPr>
       <w:pgSz w:w="12240" w:h="15840"/>
       <w:pgMar w:top="1417" w:right="1701" w:bottom="1417" w:left="1701" w:header="708" w:footer="708" w:gutter="0"/>

</xml_diff>